<commit_message>
code in classes, Player class, new classes added
</commit_message>
<xml_diff>
--- a/AssignmentHans2 (spookhuis)/AssignmentHans2/things to add.docx
+++ b/AssignmentHans2 (spookhuis)/AssignmentHans2/things to add.docx
@@ -111,33 +111,560 @@
         <w:rPr>
           <w:lang w:val="en-GB"/>
         </w:rPr>
-        <w:t>When reached room</w:t>
+        <w:t>When reached room Door = automatic exit</w:t>
+      </w:r>
+    </w:p>
+    <w:p>
+      <w:pPr>
+        <w:pStyle w:val="Lijstalinea"/>
+        <w:numPr>
+          <w:ilvl w:val="1"/>
+          <w:numId w:val="3"/>
+        </w:numPr>
+        <w:rPr>
+          <w:lang w:val="en-GB"/>
+        </w:rPr>
+      </w:pPr>
+      <w:r>
+        <w:rPr>
+          <w:lang w:val="en-GB"/>
+        </w:rPr>
+        <w:t>Add choose for leaving or not</w:t>
+      </w:r>
+    </w:p>
+    <w:p>
+      <w:pPr>
+        <w:pStyle w:val="Lijstalinea"/>
+        <w:numPr>
+          <w:ilvl w:val="2"/>
+          <w:numId w:val="3"/>
+        </w:numPr>
+        <w:rPr>
+          <w:lang w:val="en-GB"/>
+        </w:rPr>
+      </w:pPr>
+      <w:r>
+        <w:rPr>
+          <w:lang w:val="en-GB"/>
+        </w:rPr>
+        <w:t>If leaving, show different exit</w:t>
+      </w:r>
+    </w:p>
+    <w:p>
+      <w:pPr>
+        <w:pStyle w:val="Lijstalinea"/>
+        <w:numPr>
+          <w:ilvl w:val="2"/>
+          <w:numId w:val="3"/>
+        </w:numPr>
+        <w:rPr>
+          <w:lang w:val="en-GB"/>
+        </w:rPr>
+      </w:pPr>
+      <w:r>
+        <w:rPr>
+          <w:lang w:val="en-GB"/>
+        </w:rPr>
+        <w:t>If not, go back to room Kitchen</w:t>
+      </w:r>
+    </w:p>
+    <w:p>
+      <w:pPr>
+        <w:pStyle w:val="Lijstalinea"/>
+        <w:numPr>
+          <w:ilvl w:val="0"/>
+          <w:numId w:val="3"/>
+        </w:numPr>
+        <w:rPr>
+          <w:lang w:val="en-GB"/>
+        </w:rPr>
+      </w:pPr>
+      <w:r>
+        <w:rPr>
+          <w:lang w:val="en-GB"/>
+        </w:rPr>
+        <w:t>^ problems</w:t>
+      </w:r>
+    </w:p>
+    <w:p>
+      <w:pPr>
+        <w:pStyle w:val="Lijstalinea"/>
+        <w:numPr>
+          <w:ilvl w:val="1"/>
+          <w:numId w:val="3"/>
+        </w:numPr>
+        <w:rPr>
+          <w:lang w:val="en-GB"/>
+        </w:rPr>
+      </w:pPr>
+      <w:r>
+        <w:rPr>
+          <w:lang w:val="en-GB"/>
+        </w:rPr>
+        <w:t>For begin story = for questions</w:t>
+      </w:r>
+    </w:p>
+    <w:p>
+      <w:pPr>
+        <w:pStyle w:val="Lijstalinea"/>
+        <w:numPr>
+          <w:ilvl w:val="1"/>
+          <w:numId w:val="3"/>
+        </w:numPr>
+        <w:rPr>
+          <w:lang w:val="en-GB"/>
+        </w:rPr>
+      </w:pPr>
+      <w:r>
+        <w:rPr>
+          <w:lang w:val="en-GB"/>
+        </w:rPr>
+        <w:t>For rest game = for player chooses</w:t>
+      </w:r>
+    </w:p>
+    <w:p>
+      <w:pPr>
+        <w:pStyle w:val="Lijstalinea"/>
+        <w:numPr>
+          <w:ilvl w:val="0"/>
+          <w:numId w:val="3"/>
+        </w:numPr>
+        <w:rPr>
+          <w:lang w:val="en-GB"/>
+        </w:rPr>
+      </w:pPr>
+      <w:r>
+        <w:rPr>
+          <w:lang w:val="en-GB"/>
+        </w:rPr>
+        <w:t>When exit; different story (same as for leaving though rooms)</w:t>
+      </w:r>
+    </w:p>
+    <w:p>
+      <w:pPr>
+        <w:pStyle w:val="Lijstalinea"/>
+        <w:numPr>
+          <w:ilvl w:val="0"/>
+          <w:numId w:val="3"/>
+        </w:numPr>
+        <w:rPr>
+          <w:lang w:val="en-GB"/>
+        </w:rPr>
+      </w:pPr>
+      <w:r>
+        <w:rPr>
+          <w:lang w:val="en-GB"/>
+        </w:rPr>
+        <w:t>Divide code in different classes for readability</w:t>
+      </w:r>
+    </w:p>
+    <w:p>
+      <w:pPr>
+        <w:pStyle w:val="Lijstalinea"/>
+        <w:numPr>
+          <w:ilvl w:val="1"/>
+          <w:numId w:val="3"/>
+        </w:numPr>
+        <w:rPr>
+          <w:lang w:val="en-GB"/>
+        </w:rPr>
+      </w:pPr>
+      <w:r>
+        <w:rPr>
+          <w:lang w:val="en-GB"/>
+        </w:rPr>
+        <w:t xml:space="preserve">Find way to </w:t>
+      </w:r>
+      <w:r>
+        <w:rPr>
+          <w:lang w:val="en-GB"/>
+        </w:rPr>
+        <w:t xml:space="preserve">place </w:t>
+      </w:r>
+      <w:proofErr w:type="spellStart"/>
+      <w:r>
+        <w:rPr>
+          <w:lang w:val="en-GB"/>
+        </w:rPr>
+        <w:t>RoomSetup</w:t>
+      </w:r>
+      <w:proofErr w:type="spellEnd"/>
+      <w:r>
+        <w:rPr>
+          <w:lang w:val="en-GB"/>
+        </w:rPr>
+        <w:t xml:space="preserve"> (Game) in different class without causing problems</w:t>
+      </w:r>
+    </w:p>
+    <w:p>
+      <w:pPr>
+        <w:pStyle w:val="Lijstalinea"/>
+        <w:numPr>
+          <w:ilvl w:val="0"/>
+          <w:numId w:val="3"/>
+        </w:numPr>
+        <w:rPr>
+          <w:lang w:val="en-GB"/>
+        </w:rPr>
+      </w:pPr>
+      <w:r>
+        <w:rPr>
+          <w:lang w:val="en-GB"/>
+        </w:rPr>
+        <w:t xml:space="preserve">In Program switch case; set </w:t>
+      </w:r>
+      <w:proofErr w:type="spellStart"/>
+      <w:r>
+        <w:rPr>
+          <w:lang w:val="en-GB"/>
+        </w:rPr>
+        <w:t>answerExit</w:t>
+      </w:r>
+      <w:proofErr w:type="spellEnd"/>
+      <w:r>
+        <w:rPr>
+          <w:lang w:val="en-GB"/>
+        </w:rPr>
+        <w:t xml:space="preserve"> answer to lowercase</w:t>
       </w:r>
       <w:bookmarkStart w:id="0" w:name="_GoBack"/>
       <w:bookmarkEnd w:id="0"/>
-      <w:r>
-        <w:rPr>
-          <w:lang w:val="en-GB"/>
-        </w:rPr>
-        <w:t xml:space="preserve"> Door = automatic exit</w:t>
-      </w:r>
-    </w:p>
-    <w:p>
-      <w:pPr>
-        <w:pStyle w:val="Lijstalinea"/>
-        <w:numPr>
-          <w:ilvl w:val="1"/>
-          <w:numId w:val="3"/>
-        </w:numPr>
-        <w:rPr>
-          <w:lang w:val="en-GB"/>
-        </w:rPr>
-      </w:pPr>
-      <w:r>
-        <w:rPr>
-          <w:lang w:val="en-GB"/>
-        </w:rPr>
-        <w:t>Add choose for leaving or not</w:t>
+    </w:p>
+    <w:p>
+      <w:pPr>
+        <w:rPr>
+          <w:lang w:val="en-GB"/>
+        </w:rPr>
+      </w:pPr>
+      <w:r>
+        <w:rPr>
+          <w:lang w:val="en-GB"/>
+        </w:rPr>
+        <w:t>Extra things:</w:t>
+      </w:r>
+    </w:p>
+    <w:p>
+      <w:pPr>
+        <w:pStyle w:val="Lijstalinea"/>
+        <w:numPr>
+          <w:ilvl w:val="0"/>
+          <w:numId w:val="2"/>
+        </w:numPr>
+        <w:rPr>
+          <w:lang w:val="en-GB"/>
+        </w:rPr>
+      </w:pPr>
+      <w:r>
+        <w:rPr>
+          <w:lang w:val="en-GB"/>
+        </w:rPr>
+        <w:t>Extent the story (with logo’s and everything)</w:t>
+      </w:r>
+    </w:p>
+    <w:p>
+      <w:pPr>
+        <w:pStyle w:val="Lijstalinea"/>
+        <w:numPr>
+          <w:ilvl w:val="1"/>
+          <w:numId w:val="2"/>
+        </w:numPr>
+        <w:rPr>
+          <w:lang w:val="en-GB"/>
+        </w:rPr>
+      </w:pPr>
+      <w:r>
+        <w:rPr>
+          <w:lang w:val="en-GB"/>
+        </w:rPr>
+        <w:t>Some names cannot be chosen (story begins again)</w:t>
+      </w:r>
+    </w:p>
+    <w:p>
+      <w:pPr>
+        <w:pStyle w:val="Lijstalinea"/>
+        <w:numPr>
+          <w:ilvl w:val="1"/>
+          <w:numId w:val="2"/>
+        </w:numPr>
+        <w:rPr>
+          <w:lang w:val="en-GB"/>
+        </w:rPr>
+      </w:pPr>
+      <w:r>
+        <w:rPr>
+          <w:lang w:val="en-GB"/>
+        </w:rPr>
+        <w:t>Some names affect the game play</w:t>
+      </w:r>
+    </w:p>
+    <w:p>
+      <w:pPr>
+        <w:pStyle w:val="Lijstalinea"/>
+        <w:numPr>
+          <w:ilvl w:val="0"/>
+          <w:numId w:val="2"/>
+        </w:numPr>
+        <w:rPr>
+          <w:lang w:val="en-GB"/>
+        </w:rPr>
+      </w:pPr>
+      <w:r>
+        <w:rPr>
+          <w:lang w:val="en-GB"/>
+        </w:rPr>
+        <w:t>Make logo for player</w:t>
+      </w:r>
+    </w:p>
+    <w:p>
+      <w:pPr>
+        <w:pStyle w:val="Lijstalinea"/>
+        <w:numPr>
+          <w:ilvl w:val="0"/>
+          <w:numId w:val="2"/>
+        </w:numPr>
+        <w:rPr>
+          <w:lang w:val="en-GB"/>
+        </w:rPr>
+      </w:pPr>
+      <w:r>
+        <w:rPr>
+          <w:lang w:val="en-GB"/>
+        </w:rPr>
+        <w:t>Extra chooses at the start apart from name</w:t>
+      </w:r>
+    </w:p>
+    <w:p>
+      <w:pPr>
+        <w:pStyle w:val="Lijstalinea"/>
+        <w:numPr>
+          <w:ilvl w:val="1"/>
+          <w:numId w:val="2"/>
+        </w:numPr>
+        <w:rPr>
+          <w:lang w:val="en-GB"/>
+        </w:rPr>
+      </w:pPr>
+      <w:r>
+        <w:rPr>
+          <w:lang w:val="en-GB"/>
+        </w:rPr>
+        <w:t>Chooses affect the start settings of the game</w:t>
+      </w:r>
+    </w:p>
+    <w:p>
+      <w:pPr>
+        <w:pStyle w:val="Lijstalinea"/>
+        <w:numPr>
+          <w:ilvl w:val="1"/>
+          <w:numId w:val="2"/>
+        </w:numPr>
+        <w:rPr>
+          <w:lang w:val="en-GB"/>
+        </w:rPr>
+      </w:pPr>
+      <w:r>
+        <w:rPr>
+          <w:lang w:val="en-GB"/>
+        </w:rPr>
+        <w:t>Man/woman (higher/lower HP, strength, int</w:t>
+      </w:r>
+      <w:r>
+        <w:rPr>
+          <w:lang w:val="en-GB"/>
+        </w:rPr>
+        <w:t>. different logo</w:t>
+      </w:r>
+      <w:r>
+        <w:rPr>
+          <w:lang w:val="en-GB"/>
+        </w:rPr>
+        <w:t>)</w:t>
+      </w:r>
+    </w:p>
+    <w:p>
+      <w:pPr>
+        <w:pStyle w:val="Lijstalinea"/>
+        <w:numPr>
+          <w:ilvl w:val="1"/>
+          <w:numId w:val="2"/>
+        </w:numPr>
+        <w:rPr>
+          <w:lang w:val="en-GB"/>
+        </w:rPr>
+      </w:pPr>
+      <w:r>
+        <w:rPr>
+          <w:lang w:val="en-GB"/>
+        </w:rPr>
+        <w:t>Age (different logo)</w:t>
+      </w:r>
+    </w:p>
+    <w:p>
+      <w:pPr>
+        <w:pStyle w:val="Lijstalinea"/>
+        <w:numPr>
+          <w:ilvl w:val="1"/>
+          <w:numId w:val="2"/>
+        </w:numPr>
+        <w:rPr>
+          <w:lang w:val="en-GB"/>
+        </w:rPr>
+      </w:pPr>
+      <w:r>
+        <w:rPr>
+          <w:lang w:val="en-GB"/>
+        </w:rPr>
+        <w:t xml:space="preserve">Fears (are you afraid of ghosts?) (higher/lower </w:t>
+      </w:r>
+      <w:r>
+        <w:rPr>
+          <w:lang w:val="en-GB"/>
+        </w:rPr>
+        <w:t>stress level rise or fall)</w:t>
+      </w:r>
+    </w:p>
+    <w:p>
+      <w:pPr>
+        <w:pStyle w:val="Lijstalinea"/>
+        <w:numPr>
+          <w:ilvl w:val="0"/>
+          <w:numId w:val="2"/>
+        </w:numPr>
+        <w:rPr>
+          <w:lang w:val="en-GB"/>
+        </w:rPr>
+      </w:pPr>
+      <w:r>
+        <w:rPr>
+          <w:lang w:val="en-GB"/>
+        </w:rPr>
+        <w:t>Finding things in the house you can pick up</w:t>
+      </w:r>
+    </w:p>
+    <w:p>
+      <w:pPr>
+        <w:pStyle w:val="Lijstalinea"/>
+        <w:numPr>
+          <w:ilvl w:val="1"/>
+          <w:numId w:val="2"/>
+        </w:numPr>
+        <w:rPr>
+          <w:lang w:val="en-GB"/>
+        </w:rPr>
+      </w:pPr>
+      <w:r>
+        <w:rPr>
+          <w:lang w:val="en-GB"/>
+        </w:rPr>
+        <w:t xml:space="preserve">Items, weapons, money, etc. </w:t>
+      </w:r>
+    </w:p>
+    <w:p>
+      <w:pPr>
+        <w:pStyle w:val="Lijstalinea"/>
+        <w:numPr>
+          <w:ilvl w:val="1"/>
+          <w:numId w:val="2"/>
+        </w:numPr>
+        <w:rPr>
+          <w:lang w:val="en-GB"/>
+        </w:rPr>
+      </w:pPr>
+      <w:r>
+        <w:rPr>
+          <w:lang w:val="en-GB"/>
+        </w:rPr>
+        <w:t>Later dynamic</w:t>
+      </w:r>
+    </w:p>
+    <w:p>
+      <w:pPr>
+        <w:pStyle w:val="Lijstalinea"/>
+        <w:numPr>
+          <w:ilvl w:val="0"/>
+          <w:numId w:val="2"/>
+        </w:numPr>
+        <w:rPr>
+          <w:lang w:val="en-GB"/>
+        </w:rPr>
+      </w:pPr>
+      <w:r>
+        <w:rPr>
+          <w:lang w:val="en-GB"/>
+        </w:rPr>
+        <w:t>Add new actions player can do</w:t>
+      </w:r>
+    </w:p>
+    <w:p>
+      <w:pPr>
+        <w:pStyle w:val="Lijstalinea"/>
+        <w:numPr>
+          <w:ilvl w:val="1"/>
+          <w:numId w:val="2"/>
+        </w:numPr>
+        <w:rPr>
+          <w:lang w:val="en-GB"/>
+        </w:rPr>
+      </w:pPr>
+      <w:r>
+        <w:rPr>
+          <w:lang w:val="en-GB"/>
+        </w:rPr>
+        <w:t>view inventory, etc</w:t>
+      </w:r>
+    </w:p>
+    <w:p>
+      <w:pPr>
+        <w:pStyle w:val="Lijstalinea"/>
+        <w:numPr>
+          <w:ilvl w:val="0"/>
+          <w:numId w:val="2"/>
+        </w:numPr>
+        <w:rPr>
+          <w:lang w:val="en-GB"/>
+        </w:rPr>
+      </w:pPr>
+      <w:r>
+        <w:rPr>
+          <w:lang w:val="en-GB"/>
+        </w:rPr>
+        <w:t>HP bar, stress level</w:t>
+      </w:r>
+      <w:r>
+        <w:rPr>
+          <w:lang w:val="en-GB"/>
+        </w:rPr>
+        <w:t>, strength, int</w:t>
+      </w:r>
+      <w:r>
+        <w:rPr>
+          <w:lang w:val="en-GB"/>
+        </w:rPr>
+        <w:t xml:space="preserve"> or something</w:t>
+      </w:r>
+    </w:p>
+    <w:p>
+      <w:pPr>
+        <w:pStyle w:val="Lijstalinea"/>
+        <w:numPr>
+          <w:ilvl w:val="1"/>
+          <w:numId w:val="2"/>
+        </w:numPr>
+        <w:rPr>
+          <w:lang w:val="en-GB"/>
+        </w:rPr>
+      </w:pPr>
+      <w:r>
+        <w:rPr>
+          <w:lang w:val="en-GB"/>
+        </w:rPr>
+        <w:t xml:space="preserve">HP; </w:t>
+      </w:r>
+      <w:r>
+        <w:rPr>
+          <w:lang w:val="en-GB"/>
+        </w:rPr>
+        <w:t>depends on begin choose</w:t>
       </w:r>
     </w:p>
     <w:p>
@@ -145,17 +672,23 @@
         <w:pStyle w:val="Lijstalinea"/>
         <w:numPr>
           <w:ilvl w:val="2"/>
-          <w:numId w:val="3"/>
-        </w:numPr>
-        <w:rPr>
-          <w:lang w:val="en-GB"/>
-        </w:rPr>
-      </w:pPr>
-      <w:r>
-        <w:rPr>
-          <w:lang w:val="en-GB"/>
-        </w:rPr>
-        <w:t>If leaving, show different exit</w:t>
+          <w:numId w:val="2"/>
+        </w:numPr>
+        <w:rPr>
+          <w:lang w:val="en-GB"/>
+        </w:rPr>
+      </w:pPr>
+      <w:r>
+        <w:rPr>
+          <w:lang w:val="en-GB"/>
+        </w:rPr>
+        <w:t>higher if health potion or something</w:t>
+      </w:r>
+      <w:r>
+        <w:rPr>
+          <w:lang w:val="en-GB"/>
+        </w:rPr>
+        <w:t>, lower when fighting ghost</w:t>
       </w:r>
     </w:p>
     <w:p>
@@ -163,17 +696,143 @@
         <w:pStyle w:val="Lijstalinea"/>
         <w:numPr>
           <w:ilvl w:val="2"/>
-          <w:numId w:val="3"/>
-        </w:numPr>
-        <w:rPr>
-          <w:lang w:val="en-GB"/>
-        </w:rPr>
-      </w:pPr>
-      <w:r>
-        <w:rPr>
-          <w:lang w:val="en-GB"/>
-        </w:rPr>
-        <w:t>If not, go back to room Kitchen</w:t>
+          <w:numId w:val="2"/>
+        </w:numPr>
+        <w:rPr>
+          <w:lang w:val="en-GB"/>
+        </w:rPr>
+      </w:pPr>
+      <w:r>
+        <w:rPr>
+          <w:lang w:val="en-GB"/>
+        </w:rPr>
+        <w:t>When 0, game ends (dead)</w:t>
+      </w:r>
+    </w:p>
+    <w:p>
+      <w:pPr>
+        <w:pStyle w:val="Lijstalinea"/>
+        <w:numPr>
+          <w:ilvl w:val="1"/>
+          <w:numId w:val="2"/>
+        </w:numPr>
+        <w:rPr>
+          <w:lang w:val="en-GB"/>
+        </w:rPr>
+      </w:pPr>
+      <w:r>
+        <w:rPr>
+          <w:lang w:val="en-GB"/>
+        </w:rPr>
+        <w:t xml:space="preserve">Stress level; </w:t>
+      </w:r>
+      <w:r>
+        <w:rPr>
+          <w:lang w:val="en-GB"/>
+        </w:rPr>
+        <w:t>Depends on begin choose</w:t>
+      </w:r>
+    </w:p>
+    <w:p>
+      <w:pPr>
+        <w:pStyle w:val="Lijstalinea"/>
+        <w:numPr>
+          <w:ilvl w:val="2"/>
+          <w:numId w:val="2"/>
+        </w:numPr>
+        <w:rPr>
+          <w:lang w:val="en-GB"/>
+        </w:rPr>
+      </w:pPr>
+      <w:r>
+        <w:rPr>
+          <w:lang w:val="en-GB"/>
+        </w:rPr>
+        <w:t xml:space="preserve">higher if ghost </w:t>
+      </w:r>
+      <w:r>
+        <w:rPr>
+          <w:lang w:val="en-GB"/>
+        </w:rPr>
+        <w:t>appears, lower if drug or friendly ghost</w:t>
+      </w:r>
+    </w:p>
+    <w:p>
+      <w:pPr>
+        <w:pStyle w:val="Lijstalinea"/>
+        <w:numPr>
+          <w:ilvl w:val="2"/>
+          <w:numId w:val="2"/>
+        </w:numPr>
+        <w:rPr>
+          <w:lang w:val="en-GB"/>
+        </w:rPr>
+      </w:pPr>
+      <w:r>
+        <w:rPr>
+          <w:lang w:val="en-GB"/>
+        </w:rPr>
+        <w:t>When 100, game ends (run out of the house)</w:t>
+      </w:r>
+    </w:p>
+    <w:p>
+      <w:pPr>
+        <w:pStyle w:val="Lijstalinea"/>
+        <w:numPr>
+          <w:ilvl w:val="1"/>
+          <w:numId w:val="2"/>
+        </w:numPr>
+        <w:rPr>
+          <w:lang w:val="en-GB"/>
+        </w:rPr>
+      </w:pPr>
+      <w:r>
+        <w:rPr>
+          <w:lang w:val="en-GB"/>
+        </w:rPr>
+        <w:t>Strength; depends on begin choose (higher when training</w:t>
+      </w:r>
+      <w:r>
+        <w:rPr>
+          <w:lang w:val="en-GB"/>
+        </w:rPr>
+        <w:t xml:space="preserve"> or winning from fights</w:t>
+      </w:r>
+      <w:r>
+        <w:rPr>
+          <w:lang w:val="en-GB"/>
+        </w:rPr>
+        <w:t>, lower when higher stress level)</w:t>
+      </w:r>
+    </w:p>
+    <w:p>
+      <w:pPr>
+        <w:pStyle w:val="Lijstalinea"/>
+        <w:numPr>
+          <w:ilvl w:val="1"/>
+          <w:numId w:val="2"/>
+        </w:numPr>
+        <w:rPr>
+          <w:lang w:val="en-GB"/>
+        </w:rPr>
+      </w:pPr>
+      <w:r>
+        <w:rPr>
+          <w:lang w:val="en-GB"/>
+        </w:rPr>
+        <w:t>Int; depends on begin choose (higher when study</w:t>
+      </w:r>
+      <w:r>
+        <w:rPr>
+          <w:lang w:val="en-GB"/>
+        </w:rPr>
+        <w:t xml:space="preserve"> or talking ghosts into leaving</w:t>
+      </w:r>
+      <w:r>
+        <w:rPr>
+          <w:lang w:val="en-GB"/>
+        </w:rPr>
+        <w:t>, lower when higher stress level)</w:t>
       </w:r>
     </w:p>
     <w:p>
@@ -181,53 +840,35 @@
         <w:pStyle w:val="Lijstalinea"/>
         <w:numPr>
           <w:ilvl w:val="0"/>
-          <w:numId w:val="3"/>
-        </w:numPr>
-        <w:rPr>
-          <w:lang w:val="en-GB"/>
-        </w:rPr>
-      </w:pPr>
-      <w:r>
-        <w:rPr>
-          <w:lang w:val="en-GB"/>
-        </w:rPr>
-        <w:t>^ problems</w:t>
-      </w:r>
-    </w:p>
-    <w:p>
-      <w:pPr>
-        <w:pStyle w:val="Lijstalinea"/>
-        <w:numPr>
-          <w:ilvl w:val="1"/>
-          <w:numId w:val="3"/>
-        </w:numPr>
-        <w:rPr>
-          <w:lang w:val="en-GB"/>
-        </w:rPr>
-      </w:pPr>
-      <w:r>
-        <w:rPr>
-          <w:lang w:val="en-GB"/>
-        </w:rPr>
-        <w:t>For begin story = for questions</w:t>
-      </w:r>
-    </w:p>
-    <w:p>
-      <w:pPr>
-        <w:pStyle w:val="Lijstalinea"/>
-        <w:numPr>
-          <w:ilvl w:val="1"/>
-          <w:numId w:val="3"/>
-        </w:numPr>
-        <w:rPr>
-          <w:lang w:val="en-GB"/>
-        </w:rPr>
-      </w:pPr>
-      <w:r>
-        <w:rPr>
-          <w:lang w:val="en-GB"/>
-        </w:rPr>
-        <w:t>For rest game = for player chooses</w:t>
+          <w:numId w:val="2"/>
+        </w:numPr>
+        <w:rPr>
+          <w:lang w:val="en-GB"/>
+        </w:rPr>
+      </w:pPr>
+      <w:r>
+        <w:rPr>
+          <w:lang w:val="en-GB"/>
+        </w:rPr>
+        <w:t>Ghosts dynamic for rooms (not static ghosts per room)</w:t>
+      </w:r>
+    </w:p>
+    <w:p>
+      <w:pPr>
+        <w:pStyle w:val="Lijstalinea"/>
+        <w:numPr>
+          <w:ilvl w:val="1"/>
+          <w:numId w:val="2"/>
+        </w:numPr>
+        <w:rPr>
+          <w:lang w:val="en-GB"/>
+        </w:rPr>
+      </w:pPr>
+      <w:r>
+        <w:rPr>
+          <w:lang w:val="en-GB"/>
+        </w:rPr>
+        <w:t>Some rooms cannot have ghosts</w:t>
       </w:r>
     </w:p>
     <w:p>
@@ -235,600 +876,17 @@
         <w:pStyle w:val="Lijstalinea"/>
         <w:numPr>
           <w:ilvl w:val="0"/>
-          <w:numId w:val="3"/>
-        </w:numPr>
-        <w:rPr>
-          <w:lang w:val="en-GB"/>
-        </w:rPr>
-      </w:pPr>
-      <w:r>
-        <w:rPr>
-          <w:lang w:val="en-GB"/>
-        </w:rPr>
-        <w:t>When exit; different story (same as for leaving though rooms)</w:t>
-      </w:r>
-    </w:p>
-    <w:p>
-      <w:pPr>
-        <w:pStyle w:val="Lijstalinea"/>
-        <w:numPr>
-          <w:ilvl w:val="0"/>
-          <w:numId w:val="3"/>
-        </w:numPr>
-        <w:rPr>
-          <w:lang w:val="en-GB"/>
-        </w:rPr>
-      </w:pPr>
-      <w:r>
-        <w:rPr>
-          <w:lang w:val="en-GB"/>
-        </w:rPr>
-        <w:t>Divide code in different classes for readability</w:t>
-      </w:r>
-    </w:p>
-    <w:p>
-      <w:pPr>
-        <w:rPr>
-          <w:lang w:val="en-GB"/>
-        </w:rPr>
-      </w:pPr>
-    </w:p>
-    <w:p>
-      <w:pPr>
-        <w:rPr>
-          <w:lang w:val="en-GB"/>
-        </w:rPr>
-      </w:pPr>
-      <w:r>
-        <w:rPr>
-          <w:lang w:val="en-GB"/>
-        </w:rPr>
-        <w:t>Extra things:</w:t>
-      </w:r>
-    </w:p>
-    <w:p>
-      <w:pPr>
-        <w:pStyle w:val="Lijstalinea"/>
-        <w:numPr>
-          <w:ilvl w:val="0"/>
-          <w:numId w:val="2"/>
-        </w:numPr>
-        <w:rPr>
-          <w:lang w:val="en-GB"/>
-        </w:rPr>
-      </w:pPr>
-      <w:r>
-        <w:rPr>
-          <w:lang w:val="en-GB"/>
-        </w:rPr>
-        <w:t>Extent the story (with logo’s and everything)</w:t>
-      </w:r>
-    </w:p>
-    <w:p>
-      <w:pPr>
-        <w:pStyle w:val="Lijstalinea"/>
-        <w:numPr>
-          <w:ilvl w:val="1"/>
-          <w:numId w:val="2"/>
-        </w:numPr>
-        <w:rPr>
-          <w:lang w:val="en-GB"/>
-        </w:rPr>
-      </w:pPr>
-      <w:r>
-        <w:rPr>
-          <w:lang w:val="en-GB"/>
-        </w:rPr>
-        <w:t>Some names cannot be chosen (story begins again)</w:t>
-      </w:r>
-    </w:p>
-    <w:p>
-      <w:pPr>
-        <w:pStyle w:val="Lijstalinea"/>
-        <w:numPr>
-          <w:ilvl w:val="1"/>
-          <w:numId w:val="2"/>
-        </w:numPr>
-        <w:rPr>
-          <w:lang w:val="en-GB"/>
-        </w:rPr>
-      </w:pPr>
-      <w:r>
-        <w:rPr>
-          <w:lang w:val="en-GB"/>
-        </w:rPr>
-        <w:t>Some names affect the game play</w:t>
-      </w:r>
-    </w:p>
-    <w:p>
-      <w:pPr>
-        <w:pStyle w:val="Lijstalinea"/>
-        <w:numPr>
-          <w:ilvl w:val="0"/>
-          <w:numId w:val="2"/>
-        </w:numPr>
-        <w:rPr>
-          <w:lang w:val="en-GB"/>
-        </w:rPr>
-      </w:pPr>
-      <w:r>
-        <w:rPr>
-          <w:lang w:val="en-GB"/>
-        </w:rPr>
-        <w:t>Make logo for player</w:t>
-      </w:r>
-    </w:p>
-    <w:p>
-      <w:pPr>
-        <w:pStyle w:val="Lijstalinea"/>
-        <w:numPr>
-          <w:ilvl w:val="0"/>
-          <w:numId w:val="2"/>
-        </w:numPr>
-        <w:rPr>
-          <w:lang w:val="en-GB"/>
-        </w:rPr>
-      </w:pPr>
-      <w:r>
-        <w:rPr>
-          <w:lang w:val="en-GB"/>
-        </w:rPr>
-        <w:t>Extra chooses at the start apart from name</w:t>
-      </w:r>
-    </w:p>
-    <w:p>
-      <w:pPr>
-        <w:pStyle w:val="Lijstalinea"/>
-        <w:numPr>
-          <w:ilvl w:val="1"/>
-          <w:numId w:val="2"/>
-        </w:numPr>
-        <w:rPr>
-          <w:lang w:val="en-GB"/>
-        </w:rPr>
-      </w:pPr>
-      <w:r>
-        <w:rPr>
-          <w:lang w:val="en-GB"/>
-        </w:rPr>
-        <w:t>Chooses affect the start settings of the game</w:t>
-      </w:r>
-    </w:p>
-    <w:p>
-      <w:pPr>
-        <w:pStyle w:val="Lijstalinea"/>
-        <w:numPr>
-          <w:ilvl w:val="1"/>
-          <w:numId w:val="2"/>
-        </w:numPr>
-        <w:rPr>
-          <w:lang w:val="en-GB"/>
-        </w:rPr>
-      </w:pPr>
-      <w:r>
-        <w:rPr>
-          <w:lang w:val="en-GB"/>
-        </w:rPr>
-        <w:t>Man/woman (higher/lower HP, strength, int</w:t>
-      </w:r>
-      <w:r>
-        <w:rPr>
-          <w:lang w:val="en-GB"/>
-        </w:rPr>
-        <w:t>. different logo</w:t>
-      </w:r>
-      <w:r>
-        <w:rPr>
-          <w:lang w:val="en-GB"/>
-        </w:rPr>
-        <w:t>)</w:t>
-      </w:r>
-    </w:p>
-    <w:p>
-      <w:pPr>
-        <w:pStyle w:val="Lijstalinea"/>
-        <w:numPr>
-          <w:ilvl w:val="1"/>
-          <w:numId w:val="2"/>
-        </w:numPr>
-        <w:rPr>
-          <w:lang w:val="en-GB"/>
-        </w:rPr>
-      </w:pPr>
-      <w:r>
-        <w:rPr>
-          <w:lang w:val="en-GB"/>
-        </w:rPr>
-        <w:t>Age (different logo)</w:t>
-      </w:r>
-    </w:p>
-    <w:p>
-      <w:pPr>
-        <w:pStyle w:val="Lijstalinea"/>
-        <w:numPr>
-          <w:ilvl w:val="1"/>
-          <w:numId w:val="2"/>
-        </w:numPr>
-        <w:rPr>
-          <w:lang w:val="en-GB"/>
-        </w:rPr>
-      </w:pPr>
-      <w:r>
-        <w:rPr>
-          <w:lang w:val="en-GB"/>
-        </w:rPr>
-        <w:t xml:space="preserve">Fears (are you afraid of ghosts?) (higher/lower </w:t>
-      </w:r>
-      <w:r>
-        <w:rPr>
-          <w:lang w:val="en-GB"/>
-        </w:rPr>
-        <w:t>stress level rise or fall)</w:t>
-      </w:r>
-    </w:p>
-    <w:p>
-      <w:pPr>
-        <w:pStyle w:val="Lijstalinea"/>
-        <w:numPr>
-          <w:ilvl w:val="0"/>
-          <w:numId w:val="2"/>
-        </w:numPr>
-        <w:rPr>
-          <w:lang w:val="en-GB"/>
-        </w:rPr>
-      </w:pPr>
-      <w:r>
-        <w:rPr>
-          <w:lang w:val="en-GB"/>
-        </w:rPr>
-        <w:t>Finding things in the house you can pick up</w:t>
-      </w:r>
-    </w:p>
-    <w:p>
-      <w:pPr>
-        <w:pStyle w:val="Lijstalinea"/>
-        <w:numPr>
-          <w:ilvl w:val="1"/>
-          <w:numId w:val="2"/>
-        </w:numPr>
-        <w:rPr>
-          <w:lang w:val="en-GB"/>
-        </w:rPr>
-      </w:pPr>
-      <w:r>
-        <w:rPr>
-          <w:lang w:val="en-GB"/>
-        </w:rPr>
-        <w:t xml:space="preserve">Items, weapons, money, etc. </w:t>
-      </w:r>
-    </w:p>
-    <w:p>
-      <w:pPr>
-        <w:pStyle w:val="Lijstalinea"/>
-        <w:numPr>
-          <w:ilvl w:val="1"/>
-          <w:numId w:val="2"/>
-        </w:numPr>
-        <w:rPr>
-          <w:lang w:val="en-GB"/>
-        </w:rPr>
-      </w:pPr>
-      <w:r>
-        <w:rPr>
-          <w:lang w:val="en-GB"/>
-        </w:rPr>
-        <w:t>Later dynamic</w:t>
-      </w:r>
-    </w:p>
-    <w:p>
-      <w:pPr>
-        <w:pStyle w:val="Lijstalinea"/>
-        <w:numPr>
-          <w:ilvl w:val="0"/>
-          <w:numId w:val="2"/>
-        </w:numPr>
-        <w:rPr>
-          <w:lang w:val="en-GB"/>
-        </w:rPr>
-      </w:pPr>
-      <w:r>
-        <w:rPr>
-          <w:lang w:val="en-GB"/>
-        </w:rPr>
-        <w:t>Add new actions player can do</w:t>
-      </w:r>
-    </w:p>
-    <w:p>
-      <w:pPr>
-        <w:pStyle w:val="Lijstalinea"/>
-        <w:numPr>
-          <w:ilvl w:val="1"/>
-          <w:numId w:val="2"/>
-        </w:numPr>
-        <w:rPr>
-          <w:lang w:val="en-GB"/>
-        </w:rPr>
-      </w:pPr>
-      <w:r>
-        <w:rPr>
-          <w:lang w:val="en-GB"/>
-        </w:rPr>
-        <w:t>view inventory, etc</w:t>
-      </w:r>
-    </w:p>
-    <w:p>
-      <w:pPr>
-        <w:pStyle w:val="Lijstalinea"/>
-        <w:numPr>
-          <w:ilvl w:val="0"/>
-          <w:numId w:val="2"/>
-        </w:numPr>
-        <w:rPr>
-          <w:lang w:val="en-GB"/>
-        </w:rPr>
-      </w:pPr>
-      <w:r>
-        <w:rPr>
-          <w:lang w:val="en-GB"/>
-        </w:rPr>
-        <w:t>HP bar, stress level</w:t>
-      </w:r>
-      <w:r>
-        <w:rPr>
-          <w:lang w:val="en-GB"/>
-        </w:rPr>
-        <w:t>, strength, int</w:t>
-      </w:r>
-      <w:r>
-        <w:rPr>
-          <w:lang w:val="en-GB"/>
-        </w:rPr>
-        <w:t xml:space="preserve"> or something</w:t>
-      </w:r>
-    </w:p>
-    <w:p>
-      <w:pPr>
-        <w:pStyle w:val="Lijstalinea"/>
-        <w:numPr>
-          <w:ilvl w:val="1"/>
-          <w:numId w:val="2"/>
-        </w:numPr>
-        <w:rPr>
-          <w:lang w:val="en-GB"/>
-        </w:rPr>
-      </w:pPr>
-      <w:r>
-        <w:rPr>
-          <w:lang w:val="en-GB"/>
-        </w:rPr>
-        <w:t xml:space="preserve">HP; </w:t>
-      </w:r>
-      <w:r>
-        <w:rPr>
-          <w:lang w:val="en-GB"/>
-        </w:rPr>
-        <w:t>depends on begin choose</w:t>
-      </w:r>
-    </w:p>
-    <w:p>
-      <w:pPr>
-        <w:pStyle w:val="Lijstalinea"/>
-        <w:numPr>
-          <w:ilvl w:val="2"/>
-          <w:numId w:val="2"/>
-        </w:numPr>
-        <w:rPr>
-          <w:lang w:val="en-GB"/>
-        </w:rPr>
-      </w:pPr>
-      <w:r>
-        <w:rPr>
-          <w:lang w:val="en-GB"/>
-        </w:rPr>
-        <w:t>higher if health potion or something</w:t>
-      </w:r>
-      <w:r>
-        <w:rPr>
-          <w:lang w:val="en-GB"/>
-        </w:rPr>
-        <w:t>, lower when fighting ghost</w:t>
-      </w:r>
-    </w:p>
-    <w:p>
-      <w:pPr>
-        <w:pStyle w:val="Lijstalinea"/>
-        <w:numPr>
-          <w:ilvl w:val="2"/>
-          <w:numId w:val="2"/>
-        </w:numPr>
-        <w:rPr>
-          <w:lang w:val="en-GB"/>
-        </w:rPr>
-      </w:pPr>
-      <w:r>
-        <w:rPr>
-          <w:lang w:val="en-GB"/>
-        </w:rPr>
-        <w:t>When 0, game ends (dead)</w:t>
-      </w:r>
-    </w:p>
-    <w:p>
-      <w:pPr>
-        <w:pStyle w:val="Lijstalinea"/>
-        <w:numPr>
-          <w:ilvl w:val="1"/>
-          <w:numId w:val="2"/>
-        </w:numPr>
-        <w:rPr>
-          <w:lang w:val="en-GB"/>
-        </w:rPr>
-      </w:pPr>
-      <w:r>
-        <w:rPr>
-          <w:lang w:val="en-GB"/>
-        </w:rPr>
-        <w:t xml:space="preserve">Stress level; </w:t>
-      </w:r>
-      <w:r>
-        <w:rPr>
-          <w:lang w:val="en-GB"/>
-        </w:rPr>
-        <w:t>Depends on begin choose</w:t>
-      </w:r>
-    </w:p>
-    <w:p>
-      <w:pPr>
-        <w:pStyle w:val="Lijstalinea"/>
-        <w:numPr>
-          <w:ilvl w:val="2"/>
-          <w:numId w:val="2"/>
-        </w:numPr>
-        <w:rPr>
-          <w:lang w:val="en-GB"/>
-        </w:rPr>
-      </w:pPr>
-      <w:r>
-        <w:rPr>
-          <w:lang w:val="en-GB"/>
-        </w:rPr>
-        <w:t xml:space="preserve">higher if ghost </w:t>
-      </w:r>
-      <w:r>
-        <w:rPr>
-          <w:lang w:val="en-GB"/>
-        </w:rPr>
-        <w:t>appears, lower if drug or friendly ghost</w:t>
-      </w:r>
-    </w:p>
-    <w:p>
-      <w:pPr>
-        <w:pStyle w:val="Lijstalinea"/>
-        <w:numPr>
-          <w:ilvl w:val="2"/>
-          <w:numId w:val="2"/>
-        </w:numPr>
-        <w:rPr>
-          <w:lang w:val="en-GB"/>
-        </w:rPr>
-      </w:pPr>
-      <w:r>
-        <w:rPr>
-          <w:lang w:val="en-GB"/>
-        </w:rPr>
-        <w:t>When 100, game ends (run out of the house)</w:t>
-      </w:r>
-    </w:p>
-    <w:p>
-      <w:pPr>
-        <w:pStyle w:val="Lijstalinea"/>
-        <w:numPr>
-          <w:ilvl w:val="1"/>
-          <w:numId w:val="2"/>
-        </w:numPr>
-        <w:rPr>
-          <w:lang w:val="en-GB"/>
-        </w:rPr>
-      </w:pPr>
-      <w:r>
-        <w:rPr>
-          <w:lang w:val="en-GB"/>
-        </w:rPr>
-        <w:t>Strength; depends on begin choose (higher when training</w:t>
-      </w:r>
-      <w:r>
-        <w:rPr>
-          <w:lang w:val="en-GB"/>
-        </w:rPr>
-        <w:t xml:space="preserve"> or winning from fights</w:t>
-      </w:r>
-      <w:r>
-        <w:rPr>
-          <w:lang w:val="en-GB"/>
-        </w:rPr>
-        <w:t>, lower when higher stress level)</w:t>
-      </w:r>
-    </w:p>
-    <w:p>
-      <w:pPr>
-        <w:pStyle w:val="Lijstalinea"/>
-        <w:numPr>
-          <w:ilvl w:val="1"/>
-          <w:numId w:val="2"/>
-        </w:numPr>
-        <w:rPr>
-          <w:lang w:val="en-GB"/>
-        </w:rPr>
-      </w:pPr>
-      <w:r>
-        <w:rPr>
-          <w:lang w:val="en-GB"/>
-        </w:rPr>
-        <w:t>Int; depends on begin choose (higher when study</w:t>
-      </w:r>
-      <w:r>
-        <w:rPr>
-          <w:lang w:val="en-GB"/>
-        </w:rPr>
-        <w:t xml:space="preserve"> or talking ghosts into leaving</w:t>
-      </w:r>
-      <w:r>
-        <w:rPr>
-          <w:lang w:val="en-GB"/>
-        </w:rPr>
-        <w:t>, lower when higher stress level)</w:t>
-      </w:r>
-    </w:p>
-    <w:p>
-      <w:pPr>
-        <w:pStyle w:val="Lijstalinea"/>
-        <w:numPr>
-          <w:ilvl w:val="0"/>
-          <w:numId w:val="2"/>
-        </w:numPr>
-        <w:rPr>
-          <w:lang w:val="en-GB"/>
-        </w:rPr>
-      </w:pPr>
-      <w:r>
-        <w:rPr>
-          <w:lang w:val="en-GB"/>
-        </w:rPr>
-        <w:t>Ghosts dynamic for rooms (not static ghosts per room)</w:t>
-      </w:r>
-    </w:p>
-    <w:p>
-      <w:pPr>
-        <w:pStyle w:val="Lijstalinea"/>
-        <w:numPr>
-          <w:ilvl w:val="1"/>
-          <w:numId w:val="2"/>
-        </w:numPr>
-        <w:rPr>
-          <w:lang w:val="en-GB"/>
-        </w:rPr>
-      </w:pPr>
-      <w:r>
-        <w:rPr>
-          <w:lang w:val="en-GB"/>
-        </w:rPr>
-        <w:t>Some rooms cannot have ghosts</w:t>
-      </w:r>
-    </w:p>
-    <w:p>
-      <w:pPr>
-        <w:pStyle w:val="Lijstalinea"/>
-        <w:numPr>
-          <w:ilvl w:val="0"/>
-          <w:numId w:val="2"/>
-        </w:numPr>
-        <w:rPr>
-          <w:lang w:val="en-GB"/>
-        </w:rPr>
-      </w:pPr>
-      <w:r>
-        <w:rPr>
-          <w:lang w:val="en-GB"/>
-        </w:rPr>
+          <w:numId w:val="2"/>
+        </w:numPr>
+        <w:rPr>
+          <w:lang w:val="en-GB"/>
+        </w:rPr>
+      </w:pPr>
+      <w:r>
+        <w:rPr>
+          <w:lang w:val="en-GB"/>
+        </w:rPr>
+        <w:lastRenderedPageBreak/>
         <w:t>Different kind of ghosts</w:t>
       </w:r>
     </w:p>
@@ -847,7 +905,6 @@
         <w:rPr>
           <w:lang w:val="en-GB"/>
         </w:rPr>
-        <w:lastRenderedPageBreak/>
         <w:t>HP, strength, int, aggression level, name</w:t>
       </w:r>
     </w:p>

</xml_diff>